<commit_message>
python regexp notes: typo
</commit_message>
<xml_diff>
--- a/py-06-talkpython-upandrunningwithgit/talkpython-upandrunningwithgit-notes.docx
+++ b/py-06-talkpython-upandrunningwithgit/talkpython-upandrunningwithgit-notes.docx
@@ -1353,7 +1353,28 @@
       </w:pPr>
       <w:r>
         <w:lastRenderedPageBreak/>
-        <w:t>Personal git access token:</w:t>
+        <w:t>Renew you</w:t>
+      </w:r>
+      <w:r>
+        <w:t>r</w:t>
+      </w:r>
+      <w:r>
+        <w:t xml:space="preserve"> </w:t>
+      </w:r>
+      <w:r>
+        <w:t xml:space="preserve">git </w:t>
+      </w:r>
+      <w:r>
+        <w:t>p</w:t>
+      </w:r>
+      <w:r>
+        <w:t>ersonal access token</w:t>
+      </w:r>
+      <w:r>
+        <w:t xml:space="preserve"> (PAT)</w:t>
+      </w:r>
+      <w:r>
+        <w:t>:</w:t>
       </w:r>
     </w:p>
     <w:p>
@@ -1516,16 +1537,301 @@
         <w:t>TEAMWORK: MERGING</w:t>
       </w:r>
     </w:p>
+    <w:p>
+      <w:pPr>
+        <w:pStyle w:val="paragrapheliste1"/>
+      </w:pPr>
+      <w:r>
+        <w:t xml:space="preserve">To push your changes </w:t>
+      </w:r>
+      <w:r>
+        <w:t xml:space="preserve">up </w:t>
+      </w:r>
+      <w:r>
+        <w:t xml:space="preserve">to the server, you need to be in sync with the server: need to get the latest source code from the server, with all changes done by </w:t>
+      </w:r>
+      <w:r>
+        <w:t>the project contributors:</w:t>
+      </w:r>
+    </w:p>
+    <w:p>
+      <w:pPr>
+        <w:pStyle w:val="paragrapheliste2"/>
+        <w:rPr>
+          <w:rStyle w:val="codeinline2"/>
+        </w:rPr>
+      </w:pPr>
+      <w:r>
+        <w:rPr>
+          <w:rStyle w:val="codeinline2"/>
+        </w:rPr>
+        <w:t xml:space="preserve">git </w:t>
+      </w:r>
+      <w:proofErr w:type="gramStart"/>
+      <w:r>
+        <w:rPr>
+          <w:rStyle w:val="codeinline2"/>
+        </w:rPr>
+        <w:t>pull</w:t>
+      </w:r>
+      <w:proofErr w:type="gramEnd"/>
+    </w:p>
+    <w:p>
+      <w:pPr>
+        <w:pStyle w:val="paragrapheliste2"/>
+      </w:pPr>
+      <w:r>
+        <w:t xml:space="preserve">Did you all edit the same files? Or each edited different </w:t>
+      </w:r>
+      <w:proofErr w:type="gramStart"/>
+      <w:r>
+        <w:t>files</w:t>
+      </w:r>
+      <w:proofErr w:type="gramEnd"/>
+      <w:r>
+        <w:t>?</w:t>
+      </w:r>
+    </w:p>
     <w:p/>
     <w:p>
-      <w:pPr>
-        <w:pStyle w:val="paragrapheliste1"/>
-      </w:pPr>
-      <w:r>
-        <w:t>List 1</w:t>
-      </w:r>
-    </w:p>
-    <w:p>
+      <w:r>
+        <w:rPr>
+          <w:rStyle w:val="codeinline2"/>
+        </w:rPr>
+        <w:t>g</w:t>
+      </w:r>
+      <w:r>
+        <w:rPr>
+          <w:rStyle w:val="codeinline2"/>
+        </w:rPr>
+        <w:t xml:space="preserve">it </w:t>
+      </w:r>
+      <w:proofErr w:type="gramStart"/>
+      <w:r>
+        <w:rPr>
+          <w:rStyle w:val="codeinline2"/>
+        </w:rPr>
+        <w:t>fetch</w:t>
+      </w:r>
+      <w:r>
+        <w:t>:</w:t>
+      </w:r>
+      <w:proofErr w:type="gramEnd"/>
+      <w:r>
+        <w:t xml:space="preserve"> tells you what changes there are on the remote</w:t>
+      </w:r>
+    </w:p>
+    <w:p/>
+    <w:p/>
+    <w:p>
+      <w:r>
+        <w:rPr>
+          <w:color w:val="FF0000"/>
+          <w:highlight w:val="yellow"/>
+        </w:rPr>
+        <w:t>!!</w:t>
+      </w:r>
+      <w:r>
+        <w:t xml:space="preserve"> </w:t>
+      </w:r>
+      <w:r>
+        <w:t>V</w:t>
+      </w:r>
+      <w:r>
+        <w:t>ideo</w:t>
+      </w:r>
+      <w:r>
+        <w:t xml:space="preserve"> </w:t>
+      </w:r>
+      <w:hyperlink r:id="rId14" w:history="1">
+        <w:r>
+          <w:rPr>
+            <w:rStyle w:val="Lienhypertexte"/>
+          </w:rPr>
+          <w:t>Merging two change-sets together</w:t>
+        </w:r>
+      </w:hyperlink>
+      <w:r>
+        <w:t xml:space="preserve"> </w:t>
+      </w:r>
+      <w:r>
+        <w:t xml:space="preserve">= about </w:t>
+      </w:r>
+      <w:r>
+        <w:rPr>
+          <w:b/>
+          <w:bCs/>
+          <w:color w:val="FF0000"/>
+        </w:rPr>
+        <w:t>merge</w:t>
+      </w:r>
+      <w:r>
+        <w:rPr>
+          <w:color w:val="FF0000"/>
+        </w:rPr>
+        <w:t xml:space="preserve"> </w:t>
+      </w:r>
+      <w:r>
+        <w:t xml:space="preserve">and </w:t>
+      </w:r>
+      <w:r>
+        <w:rPr>
+          <w:b/>
+          <w:bCs/>
+          <w:color w:val="FF0000"/>
+        </w:rPr>
+        <w:t>rebase</w:t>
+      </w:r>
+      <w:r>
+        <w:t>!!</w:t>
+      </w:r>
+      <w:r>
+        <w:t xml:space="preserve"> (in </w:t>
+      </w:r>
+      <w:r>
+        <w:rPr>
+          <w:b/>
+          <w:bCs/>
+          <w:i/>
+          <w:iCs/>
+        </w:rPr>
+        <w:t>PyCharm</w:t>
+      </w:r>
+      <w:r>
+        <w:t xml:space="preserve"> and </w:t>
+      </w:r>
+      <w:proofErr w:type="spellStart"/>
+      <w:r>
+        <w:t>sourcetree</w:t>
+      </w:r>
+      <w:proofErr w:type="spellEnd"/>
+      <w:r>
+        <w:t>)</w:t>
+      </w:r>
+    </w:p>
+    <w:p>
+      <w:r>
+        <w:t xml:space="preserve">+ next video </w:t>
+      </w:r>
+      <w:hyperlink r:id="rId15" w:history="1">
+        <w:r>
+          <w:rPr>
+            <w:rStyle w:val="Lienhypertexte"/>
+          </w:rPr>
+          <w:t>Getting everyone back in sync</w:t>
+        </w:r>
+      </w:hyperlink>
+    </w:p>
+    <w:p>
+      <w:r>
+        <w:t xml:space="preserve">(in </w:t>
+      </w:r>
+      <w:proofErr w:type="spellStart"/>
+      <w:r>
+        <w:t>sourcetree</w:t>
+      </w:r>
+      <w:proofErr w:type="spellEnd"/>
+      <w:r>
+        <w:t>: Fetch button refreshes the status)</w:t>
+      </w:r>
+    </w:p>
+    <w:p>
+      <w:r>
+        <w:t xml:space="preserve">+ next video </w:t>
+      </w:r>
+      <w:hyperlink r:id="rId16" w:history="1">
+        <w:r>
+          <w:rPr>
+            <w:rStyle w:val="Lienhypertexte"/>
+          </w:rPr>
+          <w:t>Yikes! Merge conflict, now what?</w:t>
+        </w:r>
+      </w:hyperlink>
+    </w:p>
+    <w:p/>
+    <w:p/>
+    <w:p>
+      <w:r>
+        <w:t>Files comparison feature:</w:t>
+      </w:r>
+    </w:p>
+    <w:p>
+      <w:pPr>
+        <w:pStyle w:val="paragrapheliste2"/>
+      </w:pPr>
+      <w:proofErr w:type="spellStart"/>
+      <w:r>
+        <w:t>Sourcetree</w:t>
+      </w:r>
+      <w:proofErr w:type="spellEnd"/>
+      <w:r>
+        <w:t xml:space="preserve"> has a file comparison feature</w:t>
+      </w:r>
+    </w:p>
+    <w:p>
+      <w:pPr>
+        <w:pStyle w:val="paragrapheliste2"/>
+      </w:pPr>
+      <w:r>
+        <w:t xml:space="preserve">Other commercial tools: </w:t>
+      </w:r>
+    </w:p>
+    <w:p>
+      <w:pPr>
+        <w:pStyle w:val="paragrapheliste3"/>
+      </w:pPr>
+      <w:r>
+        <w:t xml:space="preserve">Beyond Compare: scootersoftware.com </w:t>
+      </w:r>
+    </w:p>
+    <w:p>
+      <w:pPr>
+        <w:pStyle w:val="paragrapheliste3"/>
+      </w:pPr>
+      <w:r>
+        <w:t>Kaleidoscope.com (mac only) with merge tools</w:t>
+      </w:r>
+    </w:p>
+    <w:p>
+      <w:pPr>
+        <w:pStyle w:val="paragrapheliste3"/>
+      </w:pPr>
+      <w:r>
+        <w:t xml:space="preserve">In the terminal: </w:t>
+      </w:r>
+      <w:hyperlink r:id="rId17" w:history="1">
+        <w:r>
+          <w:rPr>
+            <w:rStyle w:val="Lienhypertexte"/>
+          </w:rPr>
+          <w:t>https://ryunpu.github.io/git-diff-with-beyond-compare</w:t>
+        </w:r>
+      </w:hyperlink>
+      <w:r>
+        <w:t xml:space="preserve">: how to configure which tool is used by </w:t>
+      </w:r>
+      <w:r>
+        <w:rPr>
+          <w:rStyle w:val="codeinline2"/>
+        </w:rPr>
+        <w:t>git diff</w:t>
+      </w:r>
+      <w:r>
+        <w:t xml:space="preserve"> in the terminal</w:t>
+      </w:r>
+    </w:p>
+    <w:p>
+      <w:pPr>
+        <w:pStyle w:val="paragrapheliste3"/>
+        <w:numPr>
+          <w:ilvl w:val="0"/>
+          <w:numId w:val="0"/>
+        </w:numPr>
+        <w:ind w:left="851"/>
+      </w:pPr>
+      <w:r>
+        <w:t xml:space="preserve"> </w:t>
+      </w:r>
       <w:r>
         <w:br w:type="page"/>
       </w:r>
@@ -1539,36 +1845,661 @@
         <w:t>TEAMWORK: BRANCHES</w:t>
       </w:r>
     </w:p>
+    <w:p>
+      <w:pPr>
+        <w:pStyle w:val="paragrapheliste1"/>
+      </w:pPr>
+      <w:r>
+        <w:t>Do parallel development</w:t>
+      </w:r>
+    </w:p>
+    <w:p>
+      <w:pPr>
+        <w:pStyle w:val="Titre4Sous-section"/>
+      </w:pPr>
+      <w:r>
+        <w:t>Reasons for branching</w:t>
+      </w:r>
+    </w:p>
+    <w:p>
+      <w:pPr>
+        <w:pStyle w:val="paragrapheliste1"/>
+      </w:pPr>
+      <w:r>
+        <w:rPr>
+          <w:b/>
+          <w:bCs/>
+        </w:rPr>
+        <w:t>Bug fixes</w:t>
+      </w:r>
+      <w:r>
+        <w:t xml:space="preserve"> (older version with different UI need a fix</w:t>
+      </w:r>
+      <w:r>
+        <w:t>, not necessarily merged with latest versions</w:t>
+      </w:r>
+      <w:r>
+        <w:t>)</w:t>
+      </w:r>
+    </w:p>
+    <w:p>
+      <w:pPr>
+        <w:pStyle w:val="paragrapheliste1"/>
+      </w:pPr>
+      <w:r>
+        <w:rPr>
+          <w:b/>
+          <w:bCs/>
+        </w:rPr>
+        <w:t>Bring</w:t>
+      </w:r>
+      <w:r>
+        <w:t xml:space="preserve"> </w:t>
+      </w:r>
+      <w:r>
+        <w:rPr>
+          <w:b/>
+          <w:bCs/>
+        </w:rPr>
+        <w:t>more stability</w:t>
+      </w:r>
+      <w:r>
+        <w:t xml:space="preserve"> to </w:t>
+      </w:r>
+      <w:r>
+        <w:t xml:space="preserve">the release branch </w:t>
+      </w:r>
+      <w:r>
+        <w:t>(code in a parallel branch</w:t>
+      </w:r>
+      <w:r>
+        <w:t xml:space="preserve">, </w:t>
+      </w:r>
+      <w:r>
+        <w:t>merge</w:t>
+      </w:r>
+      <w:r>
+        <w:t>d</w:t>
+      </w:r>
+      <w:r>
+        <w:t xml:space="preserve"> periodically with the main branch)</w:t>
+      </w:r>
+    </w:p>
+    <w:p>
+      <w:pPr>
+        <w:pStyle w:val="paragrapheliste1"/>
+      </w:pPr>
+      <w:r>
+        <w:rPr>
+          <w:b/>
+          <w:bCs/>
+        </w:rPr>
+        <w:t>Experimentation</w:t>
+      </w:r>
+      <w:r>
+        <w:t xml:space="preserve"> (rewriting the frontend</w:t>
+      </w:r>
+      <w:r>
+        <w:t xml:space="preserve"> in a different language</w:t>
+      </w:r>
+      <w:r>
+        <w:t xml:space="preserve">…, merged only </w:t>
+      </w:r>
+      <w:r>
+        <w:t>if</w:t>
+      </w:r>
+      <w:r>
+        <w:t xml:space="preserve"> its confirmed that </w:t>
+      </w:r>
+      <w:r>
+        <w:t>we want it</w:t>
+      </w:r>
+      <w:r>
+        <w:t>)</w:t>
+      </w:r>
+    </w:p>
+    <w:p>
+      <w:pPr>
+        <w:pStyle w:val="paragrapheliste1"/>
+      </w:pPr>
+      <w:r>
+        <w:rPr>
+          <w:b/>
+          <w:bCs/>
+        </w:rPr>
+        <w:t xml:space="preserve">New feature </w:t>
+      </w:r>
+      <w:r>
+        <w:t>(</w:t>
+      </w:r>
+      <w:r>
+        <w:t>merged only once its confirmed that it works)</w:t>
+      </w:r>
+    </w:p>
+    <w:p>
+      <w:pPr>
+        <w:pStyle w:val="paragrapheliste1"/>
+      </w:pPr>
+      <w:r>
+        <w:rPr>
+          <w:b/>
+          <w:bCs/>
+        </w:rPr>
+        <w:t>Contribute to open source</w:t>
+      </w:r>
+      <w:r>
+        <w:rPr>
+          <w:b/>
+          <w:bCs/>
+        </w:rPr>
+        <w:t xml:space="preserve"> </w:t>
+      </w:r>
+      <w:r>
+        <w:t>(fork the repo and use the fork as the main branch)</w:t>
+      </w:r>
+    </w:p>
     <w:p/>
-    <w:p>
-      <w:pPr>
-        <w:pStyle w:val="paragrapheliste1"/>
-      </w:pPr>
-      <w:r>
-        <w:t>List 1</w:t>
-      </w:r>
-    </w:p>
-    <w:p>
+    <w:p/>
+    <w:p>
+      <w:r>
+        <w:rPr>
+          <w:noProof/>
+        </w:rPr>
+        <w:drawing>
+          <wp:inline distT="0" distB="0" distL="0" distR="0">
+            <wp:extent cx="5713200" cy="3546000"/>
+            <wp:effectExtent l="0" t="0" r="1905" b="0"/>
+            <wp:docPr id="4" name="Image 4"/>
+            <wp:cNvGraphicFramePr>
+              <a:graphicFrameLocks xmlns:a="http://schemas.openxmlformats.org/drawingml/2006/main" noChangeAspect="1"/>
+            </wp:cNvGraphicFramePr>
+            <a:graphic xmlns:a="http://schemas.openxmlformats.org/drawingml/2006/main">
+              <a:graphicData uri="http://schemas.openxmlformats.org/drawingml/2006/picture">
+                <pic:pic xmlns:pic="http://schemas.openxmlformats.org/drawingml/2006/picture">
+                  <pic:nvPicPr>
+                    <pic:cNvPr id="4" name="Capture d’écran 2022-05-09 à 13.31.18.png"/>
+                    <pic:cNvPicPr/>
+                  </pic:nvPicPr>
+                  <pic:blipFill>
+                    <a:blip r:embed="rId18" cstate="print">
+                      <a:extLst>
+                        <a:ext uri="{28A0092B-C50C-407E-A947-70E740481C1C}">
+                          <a14:useLocalDpi xmlns:a14="http://schemas.microsoft.com/office/drawing/2010/main" val="0"/>
+                        </a:ext>
+                      </a:extLst>
+                    </a:blip>
+                    <a:stretch>
+                      <a:fillRect/>
+                    </a:stretch>
+                  </pic:blipFill>
+                  <pic:spPr>
+                    <a:xfrm>
+                      <a:off x="0" y="0"/>
+                      <a:ext cx="5713200" cy="3546000"/>
+                    </a:xfrm>
+                    <a:prstGeom prst="rect">
+                      <a:avLst/>
+                    </a:prstGeom>
+                  </pic:spPr>
+                </pic:pic>
+              </a:graphicData>
+            </a:graphic>
+          </wp:inline>
+        </w:drawing>
+      </w:r>
+    </w:p>
+    <w:p/>
+    <w:p>
+      <w:pPr>
+        <w:pStyle w:val="Titre4Sous-section"/>
+      </w:pPr>
+      <w:r>
+        <w:t>Case</w:t>
+      </w:r>
+      <w:r>
+        <w:t>: Bug fix</w:t>
+      </w:r>
+      <w:r>
+        <w:t xml:space="preserve"> branch</w:t>
+      </w:r>
+      <w:r>
+        <w:t xml:space="preserve"> </w:t>
+      </w:r>
+      <w:r>
+        <w:t>for</w:t>
+      </w:r>
+      <w:r>
+        <w:t xml:space="preserve"> older version</w:t>
+      </w:r>
+    </w:p>
+    <w:p>
+      <w:pPr>
+        <w:pStyle w:val="paragrapheliste1"/>
+      </w:pPr>
+      <w:r>
+        <w:t>Use version tags on main commits</w:t>
+      </w:r>
+      <w:r>
+        <w:t>: 1.0, 2.0, etc.</w:t>
+      </w:r>
+    </w:p>
+    <w:p>
+      <w:pPr>
+        <w:pStyle w:val="paragrapheliste1"/>
+      </w:pPr>
+      <w:r>
+        <w:t>Some clients still have version 1.0. They don’t want the features from 2.0.</w:t>
+      </w:r>
+    </w:p>
+    <w:p>
+      <w:pPr>
+        <w:pStyle w:val="paragrapheliste1"/>
+      </w:pPr>
+      <w:r>
+        <w:t>There is a bug in version 1.0</w:t>
+      </w:r>
+    </w:p>
+    <w:p>
+      <w:pPr>
+        <w:pStyle w:val="paragrapheliste1"/>
+      </w:pPr>
+      <w:r>
+        <w:t xml:space="preserve">Create a new branch based on the commit </w:t>
+      </w:r>
+      <w:r>
+        <w:t>tagged 1.0</w:t>
+      </w:r>
+      <w:r>
+        <w:t>:</w:t>
+      </w:r>
+    </w:p>
+    <w:p>
+      <w:pPr>
+        <w:pStyle w:val="paragrapheliste2"/>
+      </w:pPr>
+      <w:r>
+        <w:rPr>
+          <w:rStyle w:val="codeinline2"/>
+        </w:rPr>
+        <w:t>git checkout</w:t>
+      </w:r>
+      <w:r>
+        <w:t xml:space="preserve"> </w:t>
+      </w:r>
+      <w:r>
+        <w:t xml:space="preserve">(from PyCharm or SourceTree or from </w:t>
+      </w:r>
+      <w:proofErr w:type="spellStart"/>
+      <w:r>
+        <w:t>Github</w:t>
+      </w:r>
+      <w:proofErr w:type="spellEnd"/>
+      <w:r>
+        <w:t>)</w:t>
+      </w:r>
+    </w:p>
+    <w:p>
+      <w:pPr>
+        <w:pStyle w:val="paragrapheliste2"/>
+      </w:pPr>
+      <w:r>
+        <w:t xml:space="preserve">See more in the </w:t>
+      </w:r>
+      <w:hyperlink r:id="rId19" w:history="1">
+        <w:r>
+          <w:rPr>
+            <w:rStyle w:val="Lienhypertexte"/>
+          </w:rPr>
+          <w:t>Next: Fix the bug</w:t>
+        </w:r>
+      </w:hyperlink>
+      <w:r>
+        <w:t xml:space="preserve"> video</w:t>
+      </w:r>
+    </w:p>
+    <w:p>
+      <w:pPr>
+        <w:pStyle w:val="Titre4Sous-section"/>
+      </w:pPr>
+      <w:r>
+        <w:t>Case: Feature branch</w:t>
+      </w:r>
+    </w:p>
+    <w:p>
+      <w:pPr>
+        <w:pStyle w:val="paragrapheliste1"/>
+      </w:pPr>
+      <w:r>
+        <w:t>4 ways to merge the feature branch into main:</w:t>
+      </w:r>
+    </w:p>
+    <w:p>
+      <w:pPr>
+        <w:pStyle w:val="paragrapheliste1"/>
+        <w:numPr>
+          <w:ilvl w:val="0"/>
+          <w:numId w:val="0"/>
+        </w:numPr>
+        <w:ind w:left="284"/>
+      </w:pPr>
+      <w:r>
+        <w:t xml:space="preserve">See video </w:t>
+      </w:r>
+      <w:hyperlink r:id="rId20" w:history="1">
+        <w:r>
+          <w:rPr>
+            <w:rStyle w:val="Lienhypertexte"/>
+          </w:rPr>
+          <w:t>Merging feature branch into main branch</w:t>
+        </w:r>
+      </w:hyperlink>
+    </w:p>
+    <w:p>
+      <w:pPr>
+        <w:pStyle w:val="paragrapheliste2"/>
+      </w:pPr>
+      <w:r>
+        <w:t xml:space="preserve">From </w:t>
+      </w:r>
+      <w:proofErr w:type="spellStart"/>
+      <w:r>
+        <w:t>Github</w:t>
+      </w:r>
+      <w:proofErr w:type="spellEnd"/>
+      <w:r>
+        <w:t>: Compare &amp; Pull Request button</w:t>
+      </w:r>
+    </w:p>
+    <w:p>
+      <w:pPr>
+        <w:pStyle w:val="paragrapheliste2"/>
+      </w:pPr>
+      <w:r>
+        <w:t xml:space="preserve">From </w:t>
+      </w:r>
+      <w:proofErr w:type="spellStart"/>
+      <w:r>
+        <w:t>Sourcetree</w:t>
+      </w:r>
+      <w:proofErr w:type="spellEnd"/>
+      <w:r>
+        <w:t>: switch to main branch and merge the feature branch into it</w:t>
+      </w:r>
+    </w:p>
+    <w:p>
+      <w:pPr>
+        <w:pStyle w:val="paragrapheliste2"/>
+      </w:pPr>
+      <w:r>
+        <w:t xml:space="preserve">in </w:t>
+      </w:r>
+      <w:proofErr w:type="spellStart"/>
+      <w:r>
+        <w:t>VSCode</w:t>
+      </w:r>
+      <w:proofErr w:type="spellEnd"/>
+    </w:p>
+    <w:p>
+      <w:pPr>
+        <w:pStyle w:val="paragrapheliste2"/>
+      </w:pPr>
+      <w:r>
+        <w:t>In PyCharm:</w:t>
+      </w:r>
+    </w:p>
+    <w:p>
+      <w:pPr>
+        <w:pStyle w:val="paragrapheliste3"/>
+      </w:pPr>
+      <w:r>
+        <w:t xml:space="preserve">First </w:t>
+      </w:r>
+      <w:r>
+        <w:rPr>
+          <w:b/>
+          <w:bCs/>
+        </w:rPr>
+        <w:t>merge</w:t>
+      </w:r>
+      <w:r>
+        <w:t>:</w:t>
+      </w:r>
+    </w:p>
+    <w:p>
+      <w:pPr>
+        <w:pStyle w:val="paragrapheliste3"/>
+      </w:pPr>
+      <w:r>
+        <w:t xml:space="preserve">bottom-right ‘branches’ </w:t>
+      </w:r>
+      <w:proofErr w:type="gramStart"/>
+      <w:r>
+        <w:t>menu</w:t>
+      </w:r>
+      <w:r>
+        <w:t xml:space="preserve">  &gt;</w:t>
+      </w:r>
+      <w:proofErr w:type="gramEnd"/>
+      <w:r>
+        <w:t xml:space="preserve"> main &gt; Checkout</w:t>
+      </w:r>
       <w:r>
         <w:br w:type="page"/>
       </w:r>
     </w:p>
     <w:p>
       <w:pPr>
+        <w:pStyle w:val="paragrapheliste3"/>
+      </w:pPr>
+      <w:r>
+        <w:lastRenderedPageBreak/>
+        <w:t>bottom-right ‘branches’ menu</w:t>
+      </w:r>
+      <w:r>
+        <w:t xml:space="preserve"> (again) &gt; ‘feature-branch’ &gt; Merge ‘feature-branch’ into ‘main’</w:t>
+      </w:r>
+    </w:p>
+    <w:p>
+      <w:pPr>
+        <w:pStyle w:val="paragrapheliste3"/>
+      </w:pPr>
+      <w:r>
+        <w:t xml:space="preserve">Then </w:t>
+      </w:r>
+      <w:r>
+        <w:rPr>
+          <w:b/>
+          <w:bCs/>
+        </w:rPr>
+        <w:t>push</w:t>
+      </w:r>
+      <w:r>
+        <w:t xml:space="preserve">: </w:t>
+      </w:r>
+      <w:proofErr w:type="spellStart"/>
+      <w:r>
+        <w:t>Shift+Cmd+K</w:t>
+      </w:r>
+      <w:proofErr w:type="spellEnd"/>
+      <w:r>
+        <w:t xml:space="preserve"> (mac) or </w:t>
+      </w:r>
+      <w:proofErr w:type="spellStart"/>
+      <w:r>
+        <w:t>Ctrl+Shift+K</w:t>
+      </w:r>
+      <w:proofErr w:type="spellEnd"/>
+      <w:r>
+        <w:t xml:space="preserve"> (</w:t>
+      </w:r>
+      <w:proofErr w:type="spellStart"/>
+      <w:r>
+        <w:t>linux</w:t>
+      </w:r>
+      <w:proofErr w:type="spellEnd"/>
+      <w:r>
+        <w:t>/windows)</w:t>
+      </w:r>
+    </w:p>
+    <w:p>
+      <w:pPr>
+        <w:pStyle w:val="Titre4Sous-section"/>
+      </w:pPr>
+      <w:r>
+        <w:t>Cleaning branches</w:t>
+      </w:r>
+    </w:p>
+    <w:p>
+      <w:pPr>
+        <w:pStyle w:val="paragrapheliste1"/>
+      </w:pPr>
+      <w:r>
+        <w:t xml:space="preserve">See video: </w:t>
+      </w:r>
+      <w:hyperlink r:id="rId21" w:history="1">
+        <w:r>
+          <w:rPr>
+            <w:rStyle w:val="Lienhypertexte"/>
+          </w:rPr>
+          <w:t>Techniques for paying down merge/branch debt</w:t>
+        </w:r>
+      </w:hyperlink>
+    </w:p>
+    <w:p/>
+    <w:p>
+      <w:r>
+        <w:br w:type="page"/>
+      </w:r>
+    </w:p>
+    <w:p/>
+    <w:p>
+      <w:pPr>
         <w:pStyle w:val="Titre3Section"/>
       </w:pPr>
       <w:r>
-        <w:lastRenderedPageBreak/>
         <w:t>TEAMWORK: OPEN SOURCE AND PULL REQUESTS</w:t>
       </w:r>
     </w:p>
+    <w:p>
+      <w:pPr>
+        <w:pStyle w:val="Titre4Sous-section"/>
+      </w:pPr>
+      <w:proofErr w:type="spellStart"/>
+      <w:r>
+        <w:t>GitFlow</w:t>
+      </w:r>
+      <w:proofErr w:type="spellEnd"/>
+      <w:r>
+        <w:t xml:space="preserve"> branching style</w:t>
+      </w:r>
+    </w:p>
+    <w:p>
+      <w:pPr>
+        <w:pStyle w:val="paragrapheliste1"/>
+      </w:pPr>
+      <w:r>
+        <w:t>Feature branch flow VS Opensource branch flow</w:t>
+      </w:r>
+    </w:p>
     <w:p/>
     <w:p>
-      <w:pPr>
-        <w:pStyle w:val="paragrapheliste1"/>
-      </w:pPr>
-      <w:r>
-        <w:t>List 1</w:t>
+      <w:r>
+        <w:rPr>
+          <w:noProof/>
+        </w:rPr>
+        <w:drawing>
+          <wp:inline distT="0" distB="0" distL="0" distR="0">
+            <wp:extent cx="5716800" cy="3596400"/>
+            <wp:effectExtent l="0" t="0" r="0" b="0"/>
+            <wp:docPr id="8" name="Image 8"/>
+            <wp:cNvGraphicFramePr>
+              <a:graphicFrameLocks xmlns:a="http://schemas.openxmlformats.org/drawingml/2006/main" noChangeAspect="1"/>
+            </wp:cNvGraphicFramePr>
+            <a:graphic xmlns:a="http://schemas.openxmlformats.org/drawingml/2006/main">
+              <a:graphicData uri="http://schemas.openxmlformats.org/drawingml/2006/picture">
+                <pic:pic xmlns:pic="http://schemas.openxmlformats.org/drawingml/2006/picture">
+                  <pic:nvPicPr>
+                    <pic:cNvPr id="8" name="Capture d’écran 2022-05-09 à 14.17.35.png"/>
+                    <pic:cNvPicPr/>
+                  </pic:nvPicPr>
+                  <pic:blipFill>
+                    <a:blip r:embed="rId22" cstate="print">
+                      <a:extLst>
+                        <a:ext uri="{28A0092B-C50C-407E-A947-70E740481C1C}">
+                          <a14:useLocalDpi xmlns:a14="http://schemas.microsoft.com/office/drawing/2010/main" val="0"/>
+                        </a:ext>
+                      </a:extLst>
+                    </a:blip>
+                    <a:stretch>
+                      <a:fillRect/>
+                    </a:stretch>
+                  </pic:blipFill>
+                  <pic:spPr>
+                    <a:xfrm>
+                      <a:off x="0" y="0"/>
+                      <a:ext cx="5716800" cy="3596400"/>
+                    </a:xfrm>
+                    <a:prstGeom prst="rect">
+                      <a:avLst/>
+                    </a:prstGeom>
+                  </pic:spPr>
+                </pic:pic>
+              </a:graphicData>
+            </a:graphic>
+          </wp:inline>
+        </w:drawing>
+      </w:r>
+    </w:p>
+    <w:p>
+      <w:pPr>
+        <w:pStyle w:val="Titre4Sous-section"/>
+      </w:pPr>
+      <w:r>
+        <w:t>Forking and cloning an open repository</w:t>
+      </w:r>
+    </w:p>
+    <w:p>
+      <w:r>
+        <w:t>D</w:t>
+      </w:r>
+    </w:p>
+    <w:p>
+      <w:pPr>
+        <w:pStyle w:val="Titre4Sous-section"/>
+      </w:pPr>
+      <w:r>
+        <w:t>Making a change</w:t>
+      </w:r>
+    </w:p>
+    <w:p>
+      <w:r>
+        <w:t>D</w:t>
+      </w:r>
+    </w:p>
+    <w:p>
+      <w:pPr>
+        <w:pStyle w:val="Titre4Sous-section"/>
+      </w:pPr>
+      <w:r>
+        <w:t>Review and accept the PR</w:t>
+      </w:r>
+    </w:p>
+    <w:p>
+      <w:r>
+        <w:t>D</w:t>
+      </w:r>
+    </w:p>
+    <w:p>
+      <w:pPr>
+        <w:pStyle w:val="Titre4Sous-section"/>
+      </w:pPr>
+      <w:r>
+        <w:t>Hurray, your PR was accepted!</w:t>
+      </w:r>
+    </w:p>
+    <w:p>
+      <w:r>
+        <w:t>d</w:t>
       </w:r>
     </w:p>
     <w:p>

</xml_diff>